<commit_message>
Cambios a el documento
Se añadió el encabezado y se realizaron ajustes a las tablas
</commit_message>
<xml_diff>
--- a/Herramientas/Grupo 2 - Herramientas a Evaluar.docx
+++ b/Herramientas/Grupo 2 - Herramientas a Evaluar.docx
@@ -5,7 +5,7 @@
     <w:tbl>
       <w:tblPr>
         <w:tblStyle w:val="Tablaconcuadrcula"/>
-        <w:tblW w:w="9911" w:type="dxa"/>
+        <w:tblW w:w="9493" w:type="dxa"/>
         <w:tblLook w:val="04A0" w:firstRow="1" w:lastRow="0" w:firstColumn="1" w:lastColumn="0" w:noHBand="0" w:noVBand="1"/>
       </w:tblPr>
       <w:tblGrid>
@@ -16,7 +16,7 @@
         <w:gridCol w:w="987"/>
         <w:gridCol w:w="550"/>
         <w:gridCol w:w="1655"/>
-        <w:gridCol w:w="972"/>
+        <w:gridCol w:w="554"/>
       </w:tblGrid>
       <w:tr>
         <w:trPr>
@@ -24,7 +24,7 @@
         </w:trPr>
         <w:tc>
           <w:tcPr>
-            <w:tcW w:w="2262" w:type="dxa"/>
+            <w:tcW w:w="2248" w:type="dxa"/>
             <w:shd w:val="clear" w:color="auto" w:fill="ADADAD" w:themeFill="background2" w:themeFillShade="BF"/>
             <w:hideMark/>
           </w:tcPr>
@@ -49,7 +49,7 @@
         </w:tc>
         <w:tc>
           <w:tcPr>
-            <w:tcW w:w="1419" w:type="dxa"/>
+            <w:tcW w:w="1400" w:type="dxa"/>
             <w:shd w:val="clear" w:color="auto" w:fill="ADADAD" w:themeFill="background2" w:themeFillShade="BF"/>
             <w:hideMark/>
           </w:tcPr>
@@ -74,7 +74,7 @@
         </w:tc>
         <w:tc>
           <w:tcPr>
-            <w:tcW w:w="1129" w:type="dxa"/>
+            <w:tcW w:w="1121" w:type="dxa"/>
             <w:shd w:val="clear" w:color="auto" w:fill="ADADAD" w:themeFill="background2" w:themeFillShade="BF"/>
             <w:hideMark/>
           </w:tcPr>
@@ -99,7 +99,7 @@
         </w:tc>
         <w:tc>
           <w:tcPr>
-            <w:tcW w:w="991" w:type="dxa"/>
+            <w:tcW w:w="978" w:type="dxa"/>
             <w:shd w:val="clear" w:color="auto" w:fill="ADADAD" w:themeFill="background2" w:themeFillShade="BF"/>
             <w:hideMark/>
           </w:tcPr>
@@ -124,7 +124,7 @@
         </w:tc>
         <w:tc>
           <w:tcPr>
-            <w:tcW w:w="998" w:type="dxa"/>
+            <w:tcW w:w="987" w:type="dxa"/>
             <w:shd w:val="clear" w:color="auto" w:fill="ADADAD" w:themeFill="background2" w:themeFillShade="BF"/>
             <w:hideMark/>
           </w:tcPr>
@@ -149,7 +149,7 @@
         </w:tc>
         <w:tc>
           <w:tcPr>
-            <w:tcW w:w="453" w:type="dxa"/>
+            <w:tcW w:w="550" w:type="dxa"/>
             <w:shd w:val="clear" w:color="auto" w:fill="ADADAD" w:themeFill="background2" w:themeFillShade="BF"/>
             <w:hideMark/>
           </w:tcPr>
@@ -174,7 +174,7 @@
         </w:tc>
         <w:tc>
           <w:tcPr>
-            <w:tcW w:w="1674" w:type="dxa"/>
+            <w:tcW w:w="1655" w:type="dxa"/>
             <w:shd w:val="clear" w:color="auto" w:fill="ADADAD" w:themeFill="background2" w:themeFillShade="BF"/>
             <w:hideMark/>
           </w:tcPr>
@@ -199,7 +199,7 @@
         </w:tc>
         <w:tc>
           <w:tcPr>
-            <w:tcW w:w="985" w:type="dxa"/>
+            <w:tcW w:w="554" w:type="dxa"/>
             <w:shd w:val="clear" w:color="auto" w:fill="ADADAD" w:themeFill="background2" w:themeFillShade="BF"/>
             <w:hideMark/>
           </w:tcPr>
@@ -229,7 +229,7 @@
         </w:trPr>
         <w:tc>
           <w:tcPr>
-            <w:tcW w:w="2262" w:type="dxa"/>
+            <w:tcW w:w="2248" w:type="dxa"/>
             <w:hideMark/>
           </w:tcPr>
           <w:p>
@@ -255,7 +255,7 @@
         </w:tc>
         <w:tc>
           <w:tcPr>
-            <w:tcW w:w="1419" w:type="dxa"/>
+            <w:tcW w:w="1400" w:type="dxa"/>
             <w:hideMark/>
           </w:tcPr>
           <w:p>
@@ -279,7 +279,7 @@
         </w:tc>
         <w:tc>
           <w:tcPr>
-            <w:tcW w:w="1129" w:type="dxa"/>
+            <w:tcW w:w="1121" w:type="dxa"/>
             <w:hideMark/>
           </w:tcPr>
           <w:p>
@@ -303,7 +303,7 @@
         </w:tc>
         <w:tc>
           <w:tcPr>
-            <w:tcW w:w="991" w:type="dxa"/>
+            <w:tcW w:w="978" w:type="dxa"/>
             <w:hideMark/>
           </w:tcPr>
           <w:p>
@@ -327,7 +327,7 @@
         </w:tc>
         <w:tc>
           <w:tcPr>
-            <w:tcW w:w="998" w:type="dxa"/>
+            <w:tcW w:w="987" w:type="dxa"/>
             <w:hideMark/>
           </w:tcPr>
           <w:p>
@@ -351,7 +351,7 @@
         </w:tc>
         <w:tc>
           <w:tcPr>
-            <w:tcW w:w="453" w:type="dxa"/>
+            <w:tcW w:w="550" w:type="dxa"/>
             <w:hideMark/>
           </w:tcPr>
           <w:p>
@@ -375,7 +375,7 @@
         </w:tc>
         <w:tc>
           <w:tcPr>
-            <w:tcW w:w="1674" w:type="dxa"/>
+            <w:tcW w:w="1655" w:type="dxa"/>
             <w:hideMark/>
           </w:tcPr>
           <w:p>
@@ -399,7 +399,7 @@
         </w:tc>
         <w:tc>
           <w:tcPr>
-            <w:tcW w:w="985" w:type="dxa"/>
+            <w:tcW w:w="554" w:type="dxa"/>
             <w:hideMark/>
           </w:tcPr>
           <w:p>
@@ -428,7 +428,7 @@
         </w:trPr>
         <w:tc>
           <w:tcPr>
-            <w:tcW w:w="2262" w:type="dxa"/>
+            <w:tcW w:w="2248" w:type="dxa"/>
             <w:hideMark/>
           </w:tcPr>
           <w:p>
@@ -454,7 +454,7 @@
         </w:tc>
         <w:tc>
           <w:tcPr>
-            <w:tcW w:w="1419" w:type="dxa"/>
+            <w:tcW w:w="1400" w:type="dxa"/>
             <w:hideMark/>
           </w:tcPr>
           <w:p>
@@ -478,7 +478,7 @@
         </w:tc>
         <w:tc>
           <w:tcPr>
-            <w:tcW w:w="1129" w:type="dxa"/>
+            <w:tcW w:w="1121" w:type="dxa"/>
             <w:hideMark/>
           </w:tcPr>
           <w:p>
@@ -502,7 +502,7 @@
         </w:tc>
         <w:tc>
           <w:tcPr>
-            <w:tcW w:w="991" w:type="dxa"/>
+            <w:tcW w:w="978" w:type="dxa"/>
             <w:hideMark/>
           </w:tcPr>
           <w:p>
@@ -526,7 +526,7 @@
         </w:tc>
         <w:tc>
           <w:tcPr>
-            <w:tcW w:w="998" w:type="dxa"/>
+            <w:tcW w:w="987" w:type="dxa"/>
             <w:hideMark/>
           </w:tcPr>
           <w:p>
@@ -550,7 +550,7 @@
         </w:tc>
         <w:tc>
           <w:tcPr>
-            <w:tcW w:w="453" w:type="dxa"/>
+            <w:tcW w:w="550" w:type="dxa"/>
             <w:hideMark/>
           </w:tcPr>
           <w:p>
@@ -574,7 +574,7 @@
         </w:tc>
         <w:tc>
           <w:tcPr>
-            <w:tcW w:w="1674" w:type="dxa"/>
+            <w:tcW w:w="1655" w:type="dxa"/>
             <w:hideMark/>
           </w:tcPr>
           <w:p>
@@ -598,7 +598,7 @@
         </w:tc>
         <w:tc>
           <w:tcPr>
-            <w:tcW w:w="985" w:type="dxa"/>
+            <w:tcW w:w="554" w:type="dxa"/>
             <w:hideMark/>
           </w:tcPr>
           <w:p>
@@ -627,7 +627,7 @@
         </w:trPr>
         <w:tc>
           <w:tcPr>
-            <w:tcW w:w="2262" w:type="dxa"/>
+            <w:tcW w:w="2248" w:type="dxa"/>
             <w:hideMark/>
           </w:tcPr>
           <w:p>
@@ -653,7 +653,7 @@
         </w:tc>
         <w:tc>
           <w:tcPr>
-            <w:tcW w:w="1419" w:type="dxa"/>
+            <w:tcW w:w="1400" w:type="dxa"/>
             <w:hideMark/>
           </w:tcPr>
           <w:p>
@@ -677,7 +677,7 @@
         </w:tc>
         <w:tc>
           <w:tcPr>
-            <w:tcW w:w="1129" w:type="dxa"/>
+            <w:tcW w:w="1121" w:type="dxa"/>
             <w:hideMark/>
           </w:tcPr>
           <w:p>
@@ -701,7 +701,7 @@
         </w:tc>
         <w:tc>
           <w:tcPr>
-            <w:tcW w:w="991" w:type="dxa"/>
+            <w:tcW w:w="978" w:type="dxa"/>
             <w:hideMark/>
           </w:tcPr>
           <w:p>
@@ -725,7 +725,7 @@
         </w:tc>
         <w:tc>
           <w:tcPr>
-            <w:tcW w:w="998" w:type="dxa"/>
+            <w:tcW w:w="987" w:type="dxa"/>
             <w:hideMark/>
           </w:tcPr>
           <w:p>
@@ -749,7 +749,7 @@
         </w:tc>
         <w:tc>
           <w:tcPr>
-            <w:tcW w:w="453" w:type="dxa"/>
+            <w:tcW w:w="550" w:type="dxa"/>
             <w:hideMark/>
           </w:tcPr>
           <w:p>
@@ -773,7 +773,7 @@
         </w:tc>
         <w:tc>
           <w:tcPr>
-            <w:tcW w:w="1674" w:type="dxa"/>
+            <w:tcW w:w="1655" w:type="dxa"/>
             <w:hideMark/>
           </w:tcPr>
           <w:p>
@@ -797,7 +797,7 @@
         </w:tc>
         <w:tc>
           <w:tcPr>
-            <w:tcW w:w="985" w:type="dxa"/>
+            <w:tcW w:w="554" w:type="dxa"/>
             <w:hideMark/>
           </w:tcPr>
           <w:p>
@@ -826,7 +826,7 @@
         </w:trPr>
         <w:tc>
           <w:tcPr>
-            <w:tcW w:w="2262" w:type="dxa"/>
+            <w:tcW w:w="2248" w:type="dxa"/>
             <w:hideMark/>
           </w:tcPr>
           <w:p>
@@ -852,7 +852,7 @@
         </w:tc>
         <w:tc>
           <w:tcPr>
-            <w:tcW w:w="1419" w:type="dxa"/>
+            <w:tcW w:w="1400" w:type="dxa"/>
             <w:hideMark/>
           </w:tcPr>
           <w:p>
@@ -876,7 +876,7 @@
         </w:tc>
         <w:tc>
           <w:tcPr>
-            <w:tcW w:w="1129" w:type="dxa"/>
+            <w:tcW w:w="1121" w:type="dxa"/>
             <w:hideMark/>
           </w:tcPr>
           <w:p>
@@ -900,7 +900,7 @@
         </w:tc>
         <w:tc>
           <w:tcPr>
-            <w:tcW w:w="991" w:type="dxa"/>
+            <w:tcW w:w="978" w:type="dxa"/>
             <w:hideMark/>
           </w:tcPr>
           <w:p>
@@ -924,7 +924,7 @@
         </w:tc>
         <w:tc>
           <w:tcPr>
-            <w:tcW w:w="998" w:type="dxa"/>
+            <w:tcW w:w="987" w:type="dxa"/>
             <w:hideMark/>
           </w:tcPr>
           <w:p>
@@ -948,7 +948,7 @@
         </w:tc>
         <w:tc>
           <w:tcPr>
-            <w:tcW w:w="453" w:type="dxa"/>
+            <w:tcW w:w="550" w:type="dxa"/>
             <w:hideMark/>
           </w:tcPr>
           <w:p>
@@ -972,7 +972,7 @@
         </w:tc>
         <w:tc>
           <w:tcPr>
-            <w:tcW w:w="1674" w:type="dxa"/>
+            <w:tcW w:w="1655" w:type="dxa"/>
             <w:hideMark/>
           </w:tcPr>
           <w:p>
@@ -996,7 +996,7 @@
         </w:tc>
         <w:tc>
           <w:tcPr>
-            <w:tcW w:w="985" w:type="dxa"/>
+            <w:tcW w:w="554" w:type="dxa"/>
             <w:hideMark/>
           </w:tcPr>
           <w:p>
@@ -1025,7 +1025,7 @@
         </w:trPr>
         <w:tc>
           <w:tcPr>
-            <w:tcW w:w="2262" w:type="dxa"/>
+            <w:tcW w:w="2248" w:type="dxa"/>
             <w:hideMark/>
           </w:tcPr>
           <w:p>
@@ -1051,7 +1051,7 @@
         </w:tc>
         <w:tc>
           <w:tcPr>
-            <w:tcW w:w="1419" w:type="dxa"/>
+            <w:tcW w:w="1400" w:type="dxa"/>
             <w:hideMark/>
           </w:tcPr>
           <w:p>
@@ -1075,7 +1075,7 @@
         </w:tc>
         <w:tc>
           <w:tcPr>
-            <w:tcW w:w="1129" w:type="dxa"/>
+            <w:tcW w:w="1121" w:type="dxa"/>
             <w:hideMark/>
           </w:tcPr>
           <w:p>
@@ -1099,7 +1099,7 @@
         </w:tc>
         <w:tc>
           <w:tcPr>
-            <w:tcW w:w="991" w:type="dxa"/>
+            <w:tcW w:w="978" w:type="dxa"/>
             <w:hideMark/>
           </w:tcPr>
           <w:p>
@@ -1123,7 +1123,7 @@
         </w:tc>
         <w:tc>
           <w:tcPr>
-            <w:tcW w:w="998" w:type="dxa"/>
+            <w:tcW w:w="987" w:type="dxa"/>
             <w:hideMark/>
           </w:tcPr>
           <w:p>
@@ -1147,7 +1147,7 @@
         </w:tc>
         <w:tc>
           <w:tcPr>
-            <w:tcW w:w="453" w:type="dxa"/>
+            <w:tcW w:w="550" w:type="dxa"/>
             <w:hideMark/>
           </w:tcPr>
           <w:p>
@@ -1171,7 +1171,7 @@
         </w:tc>
         <w:tc>
           <w:tcPr>
-            <w:tcW w:w="1674" w:type="dxa"/>
+            <w:tcW w:w="1655" w:type="dxa"/>
             <w:hideMark/>
           </w:tcPr>
           <w:p>
@@ -1195,7 +1195,7 @@
         </w:tc>
         <w:tc>
           <w:tcPr>
-            <w:tcW w:w="985" w:type="dxa"/>
+            <w:tcW w:w="554" w:type="dxa"/>
             <w:hideMark/>
           </w:tcPr>
           <w:p>
@@ -1224,7 +1224,7 @@
         </w:trPr>
         <w:tc>
           <w:tcPr>
-            <w:tcW w:w="2262" w:type="dxa"/>
+            <w:tcW w:w="2248" w:type="dxa"/>
             <w:hideMark/>
           </w:tcPr>
           <w:p>
@@ -1250,7 +1250,7 @@
         </w:tc>
         <w:tc>
           <w:tcPr>
-            <w:tcW w:w="1419" w:type="dxa"/>
+            <w:tcW w:w="1400" w:type="dxa"/>
             <w:hideMark/>
           </w:tcPr>
           <w:p>
@@ -1274,7 +1274,7 @@
         </w:tc>
         <w:tc>
           <w:tcPr>
-            <w:tcW w:w="1129" w:type="dxa"/>
+            <w:tcW w:w="1121" w:type="dxa"/>
             <w:hideMark/>
           </w:tcPr>
           <w:p>
@@ -1298,7 +1298,7 @@
         </w:tc>
         <w:tc>
           <w:tcPr>
-            <w:tcW w:w="991" w:type="dxa"/>
+            <w:tcW w:w="978" w:type="dxa"/>
             <w:hideMark/>
           </w:tcPr>
           <w:p>
@@ -1322,7 +1322,7 @@
         </w:tc>
         <w:tc>
           <w:tcPr>
-            <w:tcW w:w="998" w:type="dxa"/>
+            <w:tcW w:w="987" w:type="dxa"/>
             <w:hideMark/>
           </w:tcPr>
           <w:p>
@@ -1346,7 +1346,7 @@
         </w:tc>
         <w:tc>
           <w:tcPr>
-            <w:tcW w:w="453" w:type="dxa"/>
+            <w:tcW w:w="550" w:type="dxa"/>
             <w:hideMark/>
           </w:tcPr>
           <w:p>
@@ -1370,7 +1370,7 @@
         </w:tc>
         <w:tc>
           <w:tcPr>
-            <w:tcW w:w="1674" w:type="dxa"/>
+            <w:tcW w:w="1655" w:type="dxa"/>
             <w:hideMark/>
           </w:tcPr>
           <w:p>
@@ -1394,7 +1394,7 @@
         </w:tc>
         <w:tc>
           <w:tcPr>
-            <w:tcW w:w="985" w:type="dxa"/>
+            <w:tcW w:w="554" w:type="dxa"/>
             <w:hideMark/>
           </w:tcPr>
           <w:p>
@@ -1423,7 +1423,7 @@
         </w:trPr>
         <w:tc>
           <w:tcPr>
-            <w:tcW w:w="3681" w:type="dxa"/>
+            <w:tcW w:w="3648" w:type="dxa"/>
             <w:gridSpan w:val="2"/>
             <w:hideMark/>
           </w:tcPr>
@@ -1478,21 +1478,21 @@
         </w:tc>
         <w:tc>
           <w:tcPr>
-            <w:tcW w:w="1129" w:type="dxa"/>
-            <w:hideMark/>
-          </w:tcPr>
-          <w:p>
-            <w:pPr>
-              <w:spacing w:after="160" w:line="278" w:lineRule="auto"/>
-              <w:rPr>
-                <w:rFonts w:ascii="Arial" w:hAnsi="Arial" w:cs="Arial"/>
-              </w:rPr>
-            </w:pPr>
-          </w:p>
-        </w:tc>
-        <w:tc>
-          <w:tcPr>
-            <w:tcW w:w="991" w:type="dxa"/>
+            <w:tcW w:w="1121" w:type="dxa"/>
+            <w:hideMark/>
+          </w:tcPr>
+          <w:p>
+            <w:pPr>
+              <w:spacing w:after="160" w:line="278" w:lineRule="auto"/>
+              <w:rPr>
+                <w:rFonts w:ascii="Arial" w:hAnsi="Arial" w:cs="Arial"/>
+              </w:rPr>
+            </w:pPr>
+          </w:p>
+        </w:tc>
+        <w:tc>
+          <w:tcPr>
+            <w:tcW w:w="978" w:type="dxa"/>
             <w:hideMark/>
           </w:tcPr>
           <w:p>
@@ -1518,23 +1518,23 @@
         </w:tc>
         <w:tc>
           <w:tcPr>
-            <w:tcW w:w="998" w:type="dxa"/>
-            <w:hideMark/>
-          </w:tcPr>
-          <w:p>
-            <w:pPr>
-              <w:spacing w:after="160" w:line="278" w:lineRule="auto"/>
-              <w:rPr>
-                <w:rFonts w:ascii="Arial" w:hAnsi="Arial" w:cs="Arial"/>
-                <w:sz w:val="20"/>
-                <w:szCs w:val="20"/>
-              </w:rPr>
-            </w:pPr>
-          </w:p>
-        </w:tc>
-        <w:tc>
-          <w:tcPr>
-            <w:tcW w:w="453" w:type="dxa"/>
+            <w:tcW w:w="987" w:type="dxa"/>
+            <w:hideMark/>
+          </w:tcPr>
+          <w:p>
+            <w:pPr>
+              <w:spacing w:after="160" w:line="278" w:lineRule="auto"/>
+              <w:rPr>
+                <w:rFonts w:ascii="Arial" w:hAnsi="Arial" w:cs="Arial"/>
+                <w:sz w:val="20"/>
+                <w:szCs w:val="20"/>
+              </w:rPr>
+            </w:pPr>
+          </w:p>
+        </w:tc>
+        <w:tc>
+          <w:tcPr>
+            <w:tcW w:w="550" w:type="dxa"/>
             <w:hideMark/>
           </w:tcPr>
           <w:p>
@@ -1560,23 +1560,23 @@
         </w:tc>
         <w:tc>
           <w:tcPr>
-            <w:tcW w:w="1674" w:type="dxa"/>
-            <w:hideMark/>
-          </w:tcPr>
-          <w:p>
-            <w:pPr>
-              <w:spacing w:after="160" w:line="278" w:lineRule="auto"/>
-              <w:rPr>
-                <w:rFonts w:ascii="Arial" w:hAnsi="Arial" w:cs="Arial"/>
-                <w:sz w:val="20"/>
-                <w:szCs w:val="20"/>
-              </w:rPr>
-            </w:pPr>
-          </w:p>
-        </w:tc>
-        <w:tc>
-          <w:tcPr>
-            <w:tcW w:w="985" w:type="dxa"/>
+            <w:tcW w:w="1655" w:type="dxa"/>
+            <w:hideMark/>
+          </w:tcPr>
+          <w:p>
+            <w:pPr>
+              <w:spacing w:after="160" w:line="278" w:lineRule="auto"/>
+              <w:rPr>
+                <w:rFonts w:ascii="Arial" w:hAnsi="Arial" w:cs="Arial"/>
+                <w:sz w:val="20"/>
+                <w:szCs w:val="20"/>
+              </w:rPr>
+            </w:pPr>
+          </w:p>
+        </w:tc>
+        <w:tc>
+          <w:tcPr>
+            <w:tcW w:w="554" w:type="dxa"/>
             <w:hideMark/>
           </w:tcPr>
           <w:p>
@@ -1637,11 +1637,625 @@
         <w:t>:</w:t>
       </w:r>
     </w:p>
+    <w:tbl>
+      <w:tblPr>
+        <w:tblStyle w:val="Tablaconcuadrcula"/>
+        <w:tblW w:w="9493" w:type="dxa"/>
+        <w:tblLook w:val="04A0" w:firstRow="1" w:lastRow="0" w:firstColumn="1" w:lastColumn="0" w:noHBand="0" w:noVBand="1"/>
+      </w:tblPr>
+      <w:tblGrid>
+        <w:gridCol w:w="2254"/>
+        <w:gridCol w:w="2254"/>
+        <w:gridCol w:w="2254"/>
+        <w:gridCol w:w="2731"/>
+      </w:tblGrid>
+      <w:tr>
+        <w:tc>
+          <w:tcPr>
+            <w:tcW w:w="2254" w:type="dxa"/>
+          </w:tcPr>
+          <w:p>
+            <w:pPr>
+              <w:rPr>
+                <w:rFonts w:ascii="Arial" w:hAnsi="Arial" w:cs="Arial"/>
+                <w:b/>
+                <w:bCs/>
+              </w:rPr>
+            </w:pPr>
+            <w:r>
+              <w:rPr>
+                <w:rFonts w:ascii="Arial" w:hAnsi="Arial" w:cs="Arial"/>
+                <w:b/>
+                <w:bCs/>
+              </w:rPr>
+              <w:t>Criterio</w:t>
+            </w:r>
+          </w:p>
+        </w:tc>
+        <w:tc>
+          <w:tcPr>
+            <w:tcW w:w="2254" w:type="dxa"/>
+          </w:tcPr>
+          <w:p>
+            <w:pPr>
+              <w:rPr>
+                <w:rFonts w:ascii="Arial" w:hAnsi="Arial" w:cs="Arial"/>
+                <w:b/>
+                <w:bCs/>
+              </w:rPr>
+            </w:pPr>
+            <w:r>
+              <w:rPr>
+                <w:rFonts w:ascii="Arial" w:hAnsi="Arial" w:cs="Arial"/>
+                <w:b/>
+                <w:bCs/>
+              </w:rPr>
+              <w:t>Jira</w:t>
+            </w:r>
+          </w:p>
+        </w:tc>
+        <w:tc>
+          <w:tcPr>
+            <w:tcW w:w="2254" w:type="dxa"/>
+          </w:tcPr>
+          <w:p>
+            <w:pPr>
+              <w:rPr>
+                <w:rFonts w:ascii="Arial" w:hAnsi="Arial" w:cs="Arial"/>
+                <w:b/>
+                <w:bCs/>
+              </w:rPr>
+            </w:pPr>
+            <w:r>
+              <w:rPr>
+                <w:rFonts w:ascii="Arial" w:hAnsi="Arial" w:cs="Arial"/>
+                <w:b/>
+                <w:bCs/>
+              </w:rPr>
+              <w:t>Trello</w:t>
+            </w:r>
+          </w:p>
+        </w:tc>
+        <w:tc>
+          <w:tcPr>
+            <w:tcW w:w="2731" w:type="dxa"/>
+          </w:tcPr>
+          <w:p>
+            <w:pPr>
+              <w:rPr>
+                <w:rFonts w:ascii="Arial" w:hAnsi="Arial" w:cs="Arial"/>
+                <w:b/>
+                <w:bCs/>
+              </w:rPr>
+            </w:pPr>
+            <w:r>
+              <w:rPr>
+                <w:rFonts w:ascii="Arial" w:hAnsi="Arial" w:cs="Arial"/>
+                <w:b/>
+                <w:bCs/>
+              </w:rPr>
+              <w:t>Google Drive</w:t>
+            </w:r>
+          </w:p>
+        </w:tc>
+      </w:tr>
+      <w:tr>
+        <w:tc>
+          <w:tcPr>
+            <w:tcW w:w="2254" w:type="dxa"/>
+          </w:tcPr>
+          <w:p>
+            <w:pPr>
+              <w:rPr>
+                <w:rFonts w:ascii="Arial" w:hAnsi="Arial" w:cs="Arial"/>
+              </w:rPr>
+            </w:pPr>
+            <w:r>
+              <w:rPr>
+                <w:rFonts w:ascii="Arial" w:hAnsi="Arial" w:cs="Arial"/>
+              </w:rPr>
+              <w:t>Usabilidad</w:t>
+            </w:r>
+          </w:p>
+        </w:tc>
+        <w:tc>
+          <w:tcPr>
+            <w:tcW w:w="2254" w:type="dxa"/>
+          </w:tcPr>
+          <w:p>
+            <w:pPr>
+              <w:rPr>
+                <w:rFonts w:ascii="Arial" w:hAnsi="Arial" w:cs="Arial"/>
+              </w:rPr>
+            </w:pPr>
+            <w:r>
+              <w:rPr>
+                <w:rFonts w:ascii="Arial" w:hAnsi="Arial" w:cs="Arial"/>
+              </w:rPr>
+              <w:t>Interfaz profesional, requiere curva de aprendizaje.</w:t>
+            </w:r>
+          </w:p>
+        </w:tc>
+        <w:tc>
+          <w:tcPr>
+            <w:tcW w:w="2254" w:type="dxa"/>
+          </w:tcPr>
+          <w:p>
+            <w:pPr>
+              <w:rPr>
+                <w:rFonts w:ascii="Arial" w:hAnsi="Arial" w:cs="Arial"/>
+              </w:rPr>
+            </w:pPr>
+            <w:r>
+              <w:rPr>
+                <w:rFonts w:ascii="Arial" w:hAnsi="Arial" w:cs="Arial"/>
+              </w:rPr>
+              <w:t>Muy intuitiva y visual, fácil para nuevos usuarios.</w:t>
+            </w:r>
+          </w:p>
+        </w:tc>
+        <w:tc>
+          <w:tcPr>
+            <w:tcW w:w="2731" w:type="dxa"/>
+          </w:tcPr>
+          <w:p>
+            <w:pPr>
+              <w:rPr>
+                <w:rFonts w:ascii="Arial" w:hAnsi="Arial" w:cs="Arial"/>
+              </w:rPr>
+            </w:pPr>
+            <w:r>
+              <w:rPr>
+                <w:rFonts w:ascii="Arial" w:hAnsi="Arial" w:cs="Arial"/>
+              </w:rPr>
+              <w:t>Alta usabilidad para almacenamiento y edición colaborativa.</w:t>
+            </w:r>
+          </w:p>
+        </w:tc>
+      </w:tr>
+      <w:tr>
+        <w:tc>
+          <w:tcPr>
+            <w:tcW w:w="2254" w:type="dxa"/>
+          </w:tcPr>
+          <w:p>
+            <w:pPr>
+              <w:rPr>
+                <w:rFonts w:ascii="Arial" w:hAnsi="Arial" w:cs="Arial"/>
+              </w:rPr>
+            </w:pPr>
+            <w:r>
+              <w:rPr>
+                <w:rFonts w:ascii="Arial" w:hAnsi="Arial" w:cs="Arial"/>
+              </w:rPr>
+              <w:t xml:space="preserve">Personalización </w:t>
+            </w:r>
+          </w:p>
+        </w:tc>
+        <w:tc>
+          <w:tcPr>
+            <w:tcW w:w="2254" w:type="dxa"/>
+          </w:tcPr>
+          <w:p>
+            <w:pPr>
+              <w:rPr>
+                <w:rFonts w:ascii="Arial" w:hAnsi="Arial" w:cs="Arial"/>
+              </w:rPr>
+            </w:pPr>
+            <w:r>
+              <w:rPr>
+                <w:rFonts w:ascii="Arial" w:hAnsi="Arial" w:cs="Arial"/>
+              </w:rPr>
+              <w:t>Alta personalización en flujos de trabajo, tableros, permisos, etc.</w:t>
+            </w:r>
+          </w:p>
+        </w:tc>
+        <w:tc>
+          <w:tcPr>
+            <w:tcW w:w="2254" w:type="dxa"/>
+          </w:tcPr>
+          <w:p>
+            <w:pPr>
+              <w:rPr>
+                <w:rFonts w:ascii="Arial" w:hAnsi="Arial" w:cs="Arial"/>
+              </w:rPr>
+            </w:pPr>
+            <w:r>
+              <w:rPr>
+                <w:rFonts w:ascii="Arial" w:hAnsi="Arial" w:cs="Arial"/>
+              </w:rPr>
+              <w:t>Moderada, se pueden personalizar tableros y etiquetas.</w:t>
+            </w:r>
+          </w:p>
+        </w:tc>
+        <w:tc>
+          <w:tcPr>
+            <w:tcW w:w="2731" w:type="dxa"/>
+          </w:tcPr>
+          <w:p>
+            <w:pPr>
+              <w:rPr>
+                <w:rFonts w:ascii="Arial" w:hAnsi="Arial" w:cs="Arial"/>
+              </w:rPr>
+            </w:pPr>
+            <w:r>
+              <w:rPr>
+                <w:rFonts w:ascii="Arial" w:hAnsi="Arial" w:cs="Arial"/>
+              </w:rPr>
+              <w:t>Limitada, centrada en configuración de documentos y carpetas.</w:t>
+            </w:r>
+          </w:p>
+        </w:tc>
+      </w:tr>
+      <w:tr>
+        <w:tc>
+          <w:tcPr>
+            <w:tcW w:w="2254" w:type="dxa"/>
+          </w:tcPr>
+          <w:p>
+            <w:pPr>
+              <w:rPr>
+                <w:rFonts w:ascii="Arial" w:hAnsi="Arial" w:cs="Arial"/>
+              </w:rPr>
+            </w:pPr>
+            <w:r>
+              <w:rPr>
+                <w:rFonts w:ascii="Arial" w:hAnsi="Arial" w:cs="Arial"/>
+              </w:rPr>
+              <w:t>Funcionalidades</w:t>
+            </w:r>
+          </w:p>
+        </w:tc>
+        <w:tc>
+          <w:tcPr>
+            <w:tcW w:w="2254" w:type="dxa"/>
+          </w:tcPr>
+          <w:p>
+            <w:pPr>
+              <w:rPr>
+                <w:rFonts w:ascii="Arial" w:hAnsi="Arial" w:cs="Arial"/>
+              </w:rPr>
+            </w:pPr>
+            <w:r>
+              <w:rPr>
+                <w:rFonts w:ascii="Arial" w:hAnsi="Arial" w:cs="Arial"/>
+              </w:rPr>
+              <w:t>Completa suite para gestión ágil, seguimiento de incidencias, informes, automatizaciones.</w:t>
+            </w:r>
+          </w:p>
+        </w:tc>
+        <w:tc>
+          <w:tcPr>
+            <w:tcW w:w="2254" w:type="dxa"/>
+          </w:tcPr>
+          <w:p>
+            <w:pPr>
+              <w:rPr>
+                <w:rFonts w:ascii="Arial" w:hAnsi="Arial" w:cs="Arial"/>
+              </w:rPr>
+            </w:pPr>
+            <w:r>
+              <w:rPr>
+                <w:rFonts w:ascii="Arial" w:hAnsi="Arial" w:cs="Arial"/>
+              </w:rPr>
+              <w:t>Buena para gestión visual de tareas, limitada en seguimiento detallado o informes.</w:t>
+            </w:r>
+          </w:p>
+        </w:tc>
+        <w:tc>
+          <w:tcPr>
+            <w:tcW w:w="2731" w:type="dxa"/>
+          </w:tcPr>
+          <w:p>
+            <w:pPr>
+              <w:rPr>
+                <w:rFonts w:ascii="Arial" w:hAnsi="Arial" w:cs="Arial"/>
+              </w:rPr>
+            </w:pPr>
+            <w:r>
+              <w:rPr>
+                <w:rFonts w:ascii="Arial" w:hAnsi="Arial" w:cs="Arial"/>
+              </w:rPr>
+              <w:t>Fuerte para colaboración documental, pero no es una herramienta de gestión de proyectos.</w:t>
+            </w:r>
+          </w:p>
+        </w:tc>
+      </w:tr>
+      <w:tr>
+        <w:tc>
+          <w:tcPr>
+            <w:tcW w:w="2254" w:type="dxa"/>
+          </w:tcPr>
+          <w:p>
+            <w:pPr>
+              <w:rPr>
+                <w:rFonts w:ascii="Arial" w:hAnsi="Arial" w:cs="Arial"/>
+              </w:rPr>
+            </w:pPr>
+            <w:r>
+              <w:rPr>
+                <w:rFonts w:ascii="Arial" w:hAnsi="Arial" w:cs="Arial"/>
+              </w:rPr>
+              <w:t>Costo</w:t>
+            </w:r>
+          </w:p>
+        </w:tc>
+        <w:tc>
+          <w:tcPr>
+            <w:tcW w:w="2254" w:type="dxa"/>
+          </w:tcPr>
+          <w:p>
+            <w:pPr>
+              <w:rPr>
+                <w:rFonts w:ascii="Arial" w:hAnsi="Arial" w:cs="Arial"/>
+              </w:rPr>
+            </w:pPr>
+            <w:r>
+              <w:rPr>
+                <w:rFonts w:ascii="Arial" w:hAnsi="Arial" w:cs="Arial"/>
+              </w:rPr>
+              <w:t>Tiene versión gratuita con límites, versiones premium con funcionalidades completas, puede ser costosa para equipos grandes.</w:t>
+            </w:r>
+          </w:p>
+        </w:tc>
+        <w:tc>
+          <w:tcPr>
+            <w:tcW w:w="2254" w:type="dxa"/>
+          </w:tcPr>
+          <w:p>
+            <w:pPr>
+              <w:rPr>
+                <w:rFonts w:ascii="Arial" w:hAnsi="Arial" w:cs="Arial"/>
+              </w:rPr>
+            </w:pPr>
+            <w:r>
+              <w:rPr>
+                <w:rFonts w:ascii="Arial" w:hAnsi="Arial" w:cs="Arial"/>
+              </w:rPr>
+              <w:t xml:space="preserve">Versión gratuita funcional, versiones Business </w:t>
+            </w:r>
+            <w:proofErr w:type="spellStart"/>
+            <w:r>
+              <w:rPr>
+                <w:rFonts w:ascii="Arial" w:hAnsi="Arial" w:cs="Arial"/>
+              </w:rPr>
+              <w:t>Class</w:t>
+            </w:r>
+            <w:proofErr w:type="spellEnd"/>
+            <w:r>
+              <w:rPr>
+                <w:rFonts w:ascii="Arial" w:hAnsi="Arial" w:cs="Arial"/>
+              </w:rPr>
+              <w:t xml:space="preserve"> y Enterprise con mejores opciones.</w:t>
+            </w:r>
+          </w:p>
+        </w:tc>
+        <w:tc>
+          <w:tcPr>
+            <w:tcW w:w="2731" w:type="dxa"/>
+          </w:tcPr>
+          <w:p>
+            <w:pPr>
+              <w:rPr>
+                <w:rFonts w:ascii="Arial" w:hAnsi="Arial" w:cs="Arial"/>
+              </w:rPr>
+            </w:pPr>
+            <w:r>
+              <w:rPr>
+                <w:rFonts w:ascii="Arial" w:hAnsi="Arial" w:cs="Arial"/>
+              </w:rPr>
+              <w:t>Gratuito con cuenta Google; almacenamiento extra con costo.</w:t>
+            </w:r>
+          </w:p>
+        </w:tc>
+      </w:tr>
+      <w:tr>
+        <w:tc>
+          <w:tcPr>
+            <w:tcW w:w="2254" w:type="dxa"/>
+          </w:tcPr>
+          <w:p>
+            <w:pPr>
+              <w:rPr>
+                <w:rFonts w:ascii="Arial" w:hAnsi="Arial" w:cs="Arial"/>
+              </w:rPr>
+            </w:pPr>
+            <w:r>
+              <w:rPr>
+                <w:rFonts w:ascii="Arial" w:hAnsi="Arial" w:cs="Arial"/>
+              </w:rPr>
+              <w:lastRenderedPageBreak/>
+              <w:t>Integración y Compatibilidad</w:t>
+            </w:r>
+          </w:p>
+        </w:tc>
+        <w:tc>
+          <w:tcPr>
+            <w:tcW w:w="2254" w:type="dxa"/>
+          </w:tcPr>
+          <w:p>
+            <w:pPr>
+              <w:rPr>
+                <w:rFonts w:ascii="Arial" w:hAnsi="Arial" w:cs="Arial"/>
+              </w:rPr>
+            </w:pPr>
+            <w:r>
+              <w:rPr>
+                <w:rFonts w:ascii="Arial" w:hAnsi="Arial" w:cs="Arial"/>
+              </w:rPr>
+              <w:t xml:space="preserve">Altamente compatible con herramientas de desarrollo (GitHub, </w:t>
+            </w:r>
+            <w:proofErr w:type="spellStart"/>
+            <w:r>
+              <w:rPr>
+                <w:rFonts w:ascii="Arial" w:hAnsi="Arial" w:cs="Arial"/>
+              </w:rPr>
+              <w:t>Bitbucket</w:t>
+            </w:r>
+            <w:proofErr w:type="spellEnd"/>
+            <w:r>
+              <w:rPr>
+                <w:rFonts w:ascii="Arial" w:hAnsi="Arial" w:cs="Arial"/>
+              </w:rPr>
+              <w:t xml:space="preserve">, </w:t>
+            </w:r>
+            <w:proofErr w:type="spellStart"/>
+            <w:r>
+              <w:rPr>
+                <w:rFonts w:ascii="Arial" w:hAnsi="Arial" w:cs="Arial"/>
+              </w:rPr>
+              <w:t>Confluence</w:t>
+            </w:r>
+            <w:proofErr w:type="spellEnd"/>
+            <w:r>
+              <w:rPr>
+                <w:rFonts w:ascii="Arial" w:hAnsi="Arial" w:cs="Arial"/>
+              </w:rPr>
+              <w:t>, etc.).</w:t>
+            </w:r>
+          </w:p>
+        </w:tc>
+        <w:tc>
+          <w:tcPr>
+            <w:tcW w:w="2254" w:type="dxa"/>
+          </w:tcPr>
+          <w:p>
+            <w:pPr>
+              <w:rPr>
+                <w:rFonts w:ascii="Arial" w:hAnsi="Arial" w:cs="Arial"/>
+              </w:rPr>
+            </w:pPr>
+            <w:r>
+              <w:rPr>
+                <w:rFonts w:ascii="Arial" w:hAnsi="Arial" w:cs="Arial"/>
+              </w:rPr>
+              <w:t>Se integra con múltiples apps (</w:t>
+            </w:r>
+            <w:proofErr w:type="spellStart"/>
+            <w:r>
+              <w:rPr>
+                <w:rFonts w:ascii="Arial" w:hAnsi="Arial" w:cs="Arial"/>
+              </w:rPr>
+              <w:t>Slack</w:t>
+            </w:r>
+            <w:proofErr w:type="spellEnd"/>
+            <w:r>
+              <w:rPr>
+                <w:rFonts w:ascii="Arial" w:hAnsi="Arial" w:cs="Arial"/>
+              </w:rPr>
+              <w:t>, Google Drive, etc.), aunque con algunas limitaciones.</w:t>
+            </w:r>
+          </w:p>
+        </w:tc>
+        <w:tc>
+          <w:tcPr>
+            <w:tcW w:w="2731" w:type="dxa"/>
+          </w:tcPr>
+          <w:p>
+            <w:pPr>
+              <w:rPr>
+                <w:rFonts w:ascii="Arial" w:hAnsi="Arial" w:cs="Arial"/>
+              </w:rPr>
+            </w:pPr>
+            <w:r>
+              <w:rPr>
+                <w:rFonts w:ascii="Arial" w:hAnsi="Arial" w:cs="Arial"/>
+              </w:rPr>
+              <w:t>Integración nativa con productos de Google; también con Trello y otras apps mediante complementos.</w:t>
+            </w:r>
+          </w:p>
+        </w:tc>
+      </w:tr>
+      <w:tr>
+        <w:tc>
+          <w:tcPr>
+            <w:tcW w:w="2254" w:type="dxa"/>
+          </w:tcPr>
+          <w:p>
+            <w:pPr>
+              <w:rPr>
+                <w:rFonts w:ascii="Arial" w:hAnsi="Arial" w:cs="Arial"/>
+              </w:rPr>
+            </w:pPr>
+            <w:r>
+              <w:rPr>
+                <w:rFonts w:ascii="Arial" w:hAnsi="Arial" w:cs="Arial"/>
+              </w:rPr>
+              <w:t>Soporte Técnico y Documentación</w:t>
+            </w:r>
+          </w:p>
+        </w:tc>
+        <w:tc>
+          <w:tcPr>
+            <w:tcW w:w="2254" w:type="dxa"/>
+          </w:tcPr>
+          <w:p>
+            <w:pPr>
+              <w:rPr>
+                <w:rFonts w:ascii="Arial" w:hAnsi="Arial" w:cs="Arial"/>
+              </w:rPr>
+            </w:pPr>
+            <w:r>
+              <w:rPr>
+                <w:rFonts w:ascii="Arial" w:hAnsi="Arial" w:cs="Arial"/>
+              </w:rPr>
+              <w:t>Documentación muy completa y soporte profesional con distintos niveles según el plan.</w:t>
+            </w:r>
+          </w:p>
+        </w:tc>
+        <w:tc>
+          <w:tcPr>
+            <w:tcW w:w="2254" w:type="dxa"/>
+          </w:tcPr>
+          <w:p>
+            <w:pPr>
+              <w:rPr>
+                <w:rFonts w:ascii="Arial" w:hAnsi="Arial" w:cs="Arial"/>
+              </w:rPr>
+            </w:pPr>
+            <w:r>
+              <w:rPr>
+                <w:rFonts w:ascii="Arial" w:hAnsi="Arial" w:cs="Arial"/>
+              </w:rPr>
+              <w:t>Documentación clara y comunidad activa; soporte limitado en versión gratuita.</w:t>
+            </w:r>
+          </w:p>
+        </w:tc>
+        <w:tc>
+          <w:tcPr>
+            <w:tcW w:w="2731" w:type="dxa"/>
+          </w:tcPr>
+          <w:p>
+            <w:pPr>
+              <w:rPr>
+                <w:rFonts w:ascii="Arial" w:hAnsi="Arial" w:cs="Arial"/>
+              </w:rPr>
+            </w:pPr>
+            <w:r>
+              <w:rPr>
+                <w:rFonts w:ascii="Arial" w:hAnsi="Arial" w:cs="Arial"/>
+              </w:rPr>
+              <w:t>Soporte de Google y centro de ayuda detallado; excelente para funciones relacionadas a Drive.</w:t>
+            </w:r>
+          </w:p>
+        </w:tc>
+      </w:tr>
+    </w:tbl>
     <w:p>
       <w:pPr>
-        <w:spacing w:line="240" w:lineRule="auto"/>
         <w:rPr>
           <w:rFonts w:ascii="Arial" w:hAnsi="Arial" w:cs="Arial"/>
+          <w:b/>
+          <w:bCs/>
+        </w:rPr>
+      </w:pPr>
+    </w:p>
+    <w:p>
+      <w:pPr>
+        <w:rPr>
+          <w:rFonts w:ascii="Arial" w:hAnsi="Arial" w:cs="Arial"/>
+          <w:b/>
+          <w:bCs/>
         </w:rPr>
       </w:pPr>
       <w:r>
@@ -1650,18 +2264,11 @@
           <w:b/>
           <w:bCs/>
         </w:rPr>
-        <w:t>Jira</w:t>
-      </w:r>
-      <w:r>
-        <w:rPr>
-          <w:rFonts w:ascii="Arial" w:hAnsi="Arial" w:cs="Arial"/>
-        </w:rPr>
-        <w:t>:</w:t>
+        <w:t xml:space="preserve">Conclusión: </w:t>
       </w:r>
     </w:p>
     <w:p>
       <w:pPr>
-        <w:spacing w:line="240" w:lineRule="auto"/>
         <w:rPr>
           <w:rFonts w:ascii="Arial" w:hAnsi="Arial" w:cs="Arial"/>
         </w:rPr>
@@ -1670,7 +2277,45 @@
         <w:rPr>
           <w:rFonts w:ascii="Arial" w:hAnsi="Arial" w:cs="Arial"/>
         </w:rPr>
-        <w:t>obtiene el mayor puntaje ponderado (</w:t>
+        <w:t>S</w:t>
+      </w:r>
+      <w:r>
+        <w:rPr>
+          <w:rFonts w:ascii="Arial" w:hAnsi="Arial" w:cs="Arial"/>
+        </w:rPr>
+        <w:t xml:space="preserve">e concluye que </w:t>
+      </w:r>
+      <w:r>
+        <w:rPr>
+          <w:rFonts w:ascii="Arial" w:hAnsi="Arial" w:cs="Arial"/>
+        </w:rPr>
+        <w:t>Jira</w:t>
+      </w:r>
+      <w:r>
+        <w:rPr>
+          <w:rFonts w:ascii="Arial" w:hAnsi="Arial" w:cs="Arial"/>
+          <w:b/>
+          <w:bCs/>
+        </w:rPr>
+        <w:t xml:space="preserve"> </w:t>
+      </w:r>
+      <w:r>
+        <w:rPr>
+          <w:rFonts w:ascii="Arial" w:hAnsi="Arial" w:cs="Arial"/>
+        </w:rPr>
+        <w:t xml:space="preserve">es la herramienta más completa y robusta, destacándose como la mejor opción para equipos que trabajan en entornos </w:t>
+      </w:r>
+      <w:r>
+        <w:rPr>
+          <w:rFonts w:ascii="Arial" w:hAnsi="Arial" w:cs="Arial"/>
+        </w:rPr>
+        <w:t xml:space="preserve">colaborativos </w:t>
+      </w:r>
+      <w:r>
+        <w:rPr>
+          <w:rFonts w:ascii="Arial" w:hAnsi="Arial" w:cs="Arial"/>
+        </w:rPr>
+        <w:t>debido a su alto nivel de funcionalidades, personalización y compatibilidad (</w:t>
       </w:r>
       <w:r>
         <w:rPr>
@@ -1684,99 +2329,7 @@
         <w:rPr>
           <w:rFonts w:ascii="Arial" w:hAnsi="Arial" w:cs="Arial"/>
         </w:rPr>
-        <w:t>), destacándose en funcionalidades, personalización</w:t>
-      </w:r>
-      <w:r>
-        <w:rPr>
-          <w:rFonts w:ascii="Arial" w:hAnsi="Arial" w:cs="Arial"/>
-        </w:rPr>
-        <w:t xml:space="preserve">, usabilidad </w:t>
-      </w:r>
-      <w:r>
-        <w:rPr>
-          <w:rFonts w:ascii="Arial" w:hAnsi="Arial" w:cs="Arial"/>
-        </w:rPr>
-        <w:t>y compatibilidad</w:t>
-      </w:r>
-      <w:r>
-        <w:rPr>
-          <w:rFonts w:ascii="Arial" w:hAnsi="Arial" w:cs="Arial"/>
-        </w:rPr>
-        <w:t>, es decir la mejor opción en cuanto a herramienta</w:t>
-      </w:r>
-      <w:r>
-        <w:rPr>
-          <w:rFonts w:ascii="Arial" w:hAnsi="Arial" w:cs="Arial"/>
-        </w:rPr>
-        <w:t xml:space="preserve"> ya que es </w:t>
-      </w:r>
-      <w:r>
-        <w:rPr>
-          <w:rFonts w:ascii="Arial" w:hAnsi="Arial" w:cs="Arial"/>
-        </w:rPr>
-        <w:t>especialmente</w:t>
-      </w:r>
-      <w:r>
-        <w:rPr>
-          <w:rFonts w:ascii="Arial" w:hAnsi="Arial" w:cs="Arial"/>
-        </w:rPr>
-        <w:t xml:space="preserve"> útil</w:t>
-      </w:r>
-      <w:r>
-        <w:rPr>
-          <w:rFonts w:ascii="Arial" w:hAnsi="Arial" w:cs="Arial"/>
-        </w:rPr>
-        <w:t xml:space="preserve"> en entornos de desarrollo ágil como Scrum o Kanban.</w:t>
-      </w:r>
-    </w:p>
-    <w:p>
-      <w:pPr>
-        <w:spacing w:line="240" w:lineRule="auto"/>
-        <w:rPr>
-          <w:rFonts w:ascii="Arial" w:hAnsi="Arial" w:cs="Arial"/>
-          <w:b/>
-          <w:bCs/>
-        </w:rPr>
-      </w:pPr>
-      <w:r>
-        <w:rPr>
-          <w:rFonts w:ascii="Arial" w:hAnsi="Arial" w:cs="Arial"/>
-          <w:b/>
-          <w:bCs/>
-        </w:rPr>
-        <w:t>Trello:</w:t>
-      </w:r>
-    </w:p>
-    <w:p>
-      <w:pPr>
-        <w:spacing w:line="240" w:lineRule="auto"/>
-        <w:rPr>
-          <w:rFonts w:ascii="Arial" w:hAnsi="Arial" w:cs="Arial"/>
-        </w:rPr>
-      </w:pPr>
-      <w:r>
-        <w:rPr>
-          <w:rFonts w:ascii="Arial" w:hAnsi="Arial" w:cs="Arial"/>
-        </w:rPr>
-        <w:t>Se posiciona como una herramienta equilibrada, intuitiva, ideal tanto para equipos pequeños como para usuarios individuales</w:t>
-      </w:r>
-      <w:r>
-        <w:rPr>
-          <w:rFonts w:ascii="Arial" w:hAnsi="Arial" w:cs="Arial"/>
-        </w:rPr>
-        <w:t xml:space="preserve">, abarca </w:t>
-      </w:r>
-      <w:r>
-        <w:rPr>
-          <w:rFonts w:ascii="Arial" w:hAnsi="Arial" w:cs="Arial"/>
-        </w:rPr>
-        <w:t>un puntaje final de</w:t>
-      </w:r>
-      <w:r>
-        <w:rPr>
-          <w:rFonts w:ascii="Arial" w:hAnsi="Arial" w:cs="Arial"/>
-        </w:rPr>
-        <w:t xml:space="preserve"> (</w:t>
+        <w:t xml:space="preserve"> puntos). Trello representa una alternativa balanceada, fácil de usar y especialmente efectiva para la gestión visual de tareas en equipos pequeños o proyectos personales, con un puntaje sólido de </w:t>
       </w:r>
       <w:r>
         <w:rPr>
@@ -1790,103 +2343,7 @@
         <w:rPr>
           <w:rFonts w:ascii="Arial" w:hAnsi="Arial" w:cs="Arial"/>
         </w:rPr>
-        <w:t>)</w:t>
-      </w:r>
-      <w:r>
-        <w:rPr>
-          <w:rFonts w:ascii="Arial" w:hAnsi="Arial" w:cs="Arial"/>
-        </w:rPr>
-        <w:t xml:space="preserve">, destaca por su enfoque visual basado en tableros Kanban, lo que permite una organización </w:t>
-      </w:r>
-      <w:r>
-        <w:rPr>
-          <w:rFonts w:ascii="Arial" w:hAnsi="Arial" w:cs="Arial"/>
-        </w:rPr>
-        <w:t xml:space="preserve">rápida de </w:t>
-      </w:r>
-      <w:r>
-        <w:rPr>
-          <w:rFonts w:ascii="Arial" w:hAnsi="Arial" w:cs="Arial"/>
-        </w:rPr>
-        <w:t>proyectos</w:t>
-      </w:r>
-      <w:r>
-        <w:rPr>
-          <w:rFonts w:ascii="Arial" w:hAnsi="Arial" w:cs="Arial"/>
-        </w:rPr>
-        <w:t xml:space="preserve"> y tareas pequeñas</w:t>
-      </w:r>
-      <w:r>
-        <w:rPr>
-          <w:rFonts w:ascii="Arial" w:hAnsi="Arial" w:cs="Arial"/>
-        </w:rPr>
-        <w:t>.</w:t>
-      </w:r>
-    </w:p>
-    <w:p>
-      <w:pPr>
-        <w:spacing w:line="240" w:lineRule="auto"/>
-        <w:rPr>
-          <w:rFonts w:ascii="Arial" w:hAnsi="Arial" w:cs="Arial"/>
-        </w:rPr>
-      </w:pPr>
-      <w:r>
-        <w:rPr>
-          <w:rFonts w:ascii="Arial" w:hAnsi="Arial" w:cs="Arial"/>
-          <w:b/>
-          <w:bCs/>
-        </w:rPr>
-        <w:t>Google Drive</w:t>
-      </w:r>
-      <w:r>
-        <w:rPr>
-          <w:rFonts w:ascii="Arial" w:hAnsi="Arial" w:cs="Arial"/>
-        </w:rPr>
-        <w:t xml:space="preserve">: </w:t>
-      </w:r>
-    </w:p>
-    <w:p>
-      <w:pPr>
-        <w:spacing w:line="240" w:lineRule="auto"/>
-        <w:rPr>
-          <w:rFonts w:ascii="Arial" w:hAnsi="Arial" w:cs="Arial"/>
-        </w:rPr>
-      </w:pPr>
-      <w:r>
-        <w:rPr>
-          <w:rFonts w:ascii="Arial" w:hAnsi="Arial" w:cs="Arial"/>
-        </w:rPr>
-        <w:t>aunque muy accesible y fuerte en integración, tiene limitaciones funcionales,</w:t>
-      </w:r>
-      <w:r>
-        <w:rPr>
-          <w:rFonts w:ascii="Arial" w:hAnsi="Arial" w:cs="Arial"/>
-        </w:rPr>
-        <w:t xml:space="preserve"> por lo que es una herramienta adecuada para el uso que se le dio como registro de </w:t>
-      </w:r>
-      <w:r>
-        <w:rPr>
-          <w:rFonts w:ascii="Arial" w:hAnsi="Arial" w:cs="Arial"/>
-        </w:rPr>
-        <w:t xml:space="preserve">revisiones en tiempo real </w:t>
-      </w:r>
-      <w:r>
-        <w:rPr>
-          <w:rFonts w:ascii="Arial" w:hAnsi="Arial" w:cs="Arial"/>
-        </w:rPr>
-        <w:t>(</w:t>
-      </w:r>
-      <w:r>
-        <w:rPr>
-          <w:rFonts w:ascii="Arial" w:hAnsi="Arial" w:cs="Arial"/>
-        </w:rPr>
-        <w:t>alcanzando</w:t>
-      </w:r>
-      <w:r>
-        <w:rPr>
-          <w:rFonts w:ascii="Arial" w:hAnsi="Arial" w:cs="Arial"/>
-        </w:rPr>
-        <w:t xml:space="preserve"> </w:t>
+        <w:t>. Por su parte, Google Drive, aunque no está diseñada específicamente para la gestión de proyectos, sobresale en integración y colaboración en tiempo real, siendo útil como complemento para el seguimiento de documentos (</w:t>
       </w:r>
       <w:r>
         <w:rPr>
@@ -1900,14 +2357,15 @@
         <w:rPr>
           <w:rFonts w:ascii="Arial" w:hAnsi="Arial" w:cs="Arial"/>
         </w:rPr>
-        <w:t xml:space="preserve"> puntos</w:t>
+        <w:t xml:space="preserve"> puntos).</w:t>
       </w:r>
-      <w:r>
+    </w:p>
+    <w:p>
+      <w:pPr>
         <w:rPr>
           <w:rFonts w:ascii="Arial" w:hAnsi="Arial" w:cs="Arial"/>
         </w:rPr>
-        <w:t>).</w:t>
-      </w:r>
+      </w:pPr>
     </w:p>
     <w:p>
       <w:pPr>
@@ -1916,15 +2374,28 @@
           <w:rFonts w:ascii="Arial" w:hAnsi="Arial" w:cs="Arial"/>
           <w:b/>
           <w:bCs/>
+          <w:lang w:val="en-US"/>
         </w:rPr>
       </w:pPr>
+      <w:proofErr w:type="spellStart"/>
       <w:r>
         <w:rPr>
           <w:rFonts w:ascii="Arial" w:hAnsi="Arial" w:cs="Arial"/>
           <w:b/>
           <w:bCs/>
+          <w:lang w:val="en-US"/>
         </w:rPr>
-        <w:t>Referencias:</w:t>
+        <w:t>Referencias</w:t>
+      </w:r>
+      <w:proofErr w:type="spellEnd"/>
+      <w:r>
+        <w:rPr>
+          <w:rFonts w:ascii="Arial" w:hAnsi="Arial" w:cs="Arial"/>
+          <w:b/>
+          <w:bCs/>
+          <w:lang w:val="en-US"/>
+        </w:rPr>
+        <w:t>:</w:t>
       </w:r>
     </w:p>
     <w:p>
@@ -1932,6 +2403,7 @@
         <w:spacing w:line="240" w:lineRule="auto"/>
         <w:rPr>
           <w:rFonts w:ascii="Arial" w:hAnsi="Arial" w:cs="Arial"/>
+          <w:lang w:val="en-US"/>
         </w:rPr>
       </w:pPr>
       <w:r>
@@ -1939,14 +2411,12 @@
           <w:rFonts w:ascii="Arial" w:hAnsi="Arial" w:cs="Arial"/>
           <w:lang w:val="en-US"/>
         </w:rPr>
-        <w:t xml:space="preserve">[1] N. Sharma, "Jira vs Trello: Who wins the battle to project management?", </w:t>
+        <w:t xml:space="preserve">[1] N. Sharma, “Jira vs Trello: Who wins the battle to project management?”, </w:t>
       </w:r>
       <w:proofErr w:type="spellStart"/>
       <w:r>
         <w:rPr>
           <w:rFonts w:ascii="Arial" w:hAnsi="Arial" w:cs="Arial"/>
-          <w:i/>
-          <w:iCs/>
           <w:lang w:val="en-US"/>
         </w:rPr>
         <w:t>ProofHub</w:t>
@@ -1957,33 +2427,14 @@
           <w:rFonts w:ascii="Arial" w:hAnsi="Arial" w:cs="Arial"/>
           <w:lang w:val="en-US"/>
         </w:rPr>
-        <w:t xml:space="preserve">, Feb. 26, 2025. </w:t>
+        <w:t xml:space="preserve">, Feb. 26, 2025. [Online]. Available: </w:t>
       </w:r>
-      <w:r>
-        <w:rPr>
-          <w:rFonts w:ascii="Arial" w:hAnsi="Arial" w:cs="Arial"/>
-        </w:rPr>
-        <w:t xml:space="preserve">[Online]. </w:t>
-      </w:r>
-      <w:proofErr w:type="spellStart"/>
-      <w:r>
-        <w:rPr>
-          <w:rFonts w:ascii="Arial" w:hAnsi="Arial" w:cs="Arial"/>
-        </w:rPr>
-        <w:t>Available</w:t>
-      </w:r>
-      <w:proofErr w:type="spellEnd"/>
-      <w:r>
-        <w:rPr>
-          <w:rFonts w:ascii="Arial" w:hAnsi="Arial" w:cs="Arial"/>
-        </w:rPr>
-        <w:t xml:space="preserve">: </w:t>
-      </w:r>
-      <w:hyperlink r:id="rId4" w:tgtFrame="_new" w:history="1">
+      <w:hyperlink r:id="rId6" w:history="1">
         <w:r>
           <w:rPr>
             <w:rStyle w:val="Hipervnculo"/>
             <w:rFonts w:ascii="Arial" w:hAnsi="Arial" w:cs="Arial"/>
+            <w:lang w:val="en-US"/>
           </w:rPr>
           <w:t>https://www.proofhub.com/articles/jira-vs-trello</w:t>
         </w:r>
@@ -1994,6 +2445,7 @@
         <w:spacing w:line="240" w:lineRule="auto"/>
         <w:rPr>
           <w:rFonts w:ascii="Arial" w:hAnsi="Arial" w:cs="Arial"/>
+          <w:lang w:val="en-US"/>
         </w:rPr>
       </w:pPr>
       <w:r>
@@ -2001,26 +2453,56 @@
           <w:rFonts w:ascii="Arial" w:hAnsi="Arial" w:cs="Arial"/>
           <w:lang w:val="en-US"/>
         </w:rPr>
-        <w:t>[2] Emerson College, "Google Drive to Increase Efficiency and Collaboration," Emerson College Human Resources, [</w:t>
+        <w:t xml:space="preserve">[2] Emerson College, “Google Drive to Increase Efficiency and Collaboration,” Emerson College Human Resources. [Online]. Available: </w:t>
       </w:r>
-      <w:proofErr w:type="gramStart"/>
+      <w:hyperlink r:id="rId7" w:history="1">
+        <w:r>
+          <w:rPr>
+            <w:rStyle w:val="Hipervnculo"/>
+            <w:rFonts w:ascii="Arial" w:hAnsi="Arial" w:cs="Arial"/>
+            <w:lang w:val="en-US"/>
+          </w:rPr>
+          <w:t>https://hr.emerson.edu/hc/en-us/articles/24945725961747-Google-Drive-to-Increase-Efficiency-and-Collaboration</w:t>
+        </w:r>
+      </w:hyperlink>
+    </w:p>
+    <w:p>
+      <w:pPr>
+        <w:spacing w:line="240" w:lineRule="auto"/>
+        <w:rPr>
+          <w:rFonts w:ascii="Arial" w:hAnsi="Arial" w:cs="Arial"/>
+          <w:lang w:val="en-US"/>
+        </w:rPr>
+      </w:pPr>
       <w:r>
         <w:rPr>
           <w:rFonts w:ascii="Arial" w:hAnsi="Arial" w:cs="Arial"/>
           <w:lang w:val="en-US"/>
         </w:rPr>
-        <w:t>Online</w:t>
+        <w:t xml:space="preserve">[3] Google, “Google Drive Overview,” Google Workspace, 2024. [Online]. Available: </w:t>
       </w:r>
-      <w:proofErr w:type="gramEnd"/>
-      <w:r>
+      <w:hyperlink r:id="rId8" w:history="1">
+        <w:r>
+          <w:rPr>
+            <w:rStyle w:val="Hipervnculo"/>
+            <w:rFonts w:ascii="Arial" w:hAnsi="Arial" w:cs="Arial"/>
+            <w:lang w:val="en-US"/>
+          </w:rPr>
+          <w:t>https://workspace.google.com/products/drive/</w:t>
+        </w:r>
+      </w:hyperlink>
+    </w:p>
+    <w:p>
+      <w:pPr>
+        <w:spacing w:line="240" w:lineRule="auto"/>
         <w:rPr>
           <w:rFonts w:ascii="Arial" w:hAnsi="Arial" w:cs="Arial"/>
           <w:lang w:val="en-US"/>
         </w:rPr>
-        <w:t>]. Available: https://hr.emerson.edu/hc/en-us/articles/24945725961747-Google-Drive-to-Increase-Efficiency-and-Collaboration.</w:t>
-      </w:r>
+      </w:pPr>
     </w:p>
     <w:sectPr>
+      <w:headerReference w:type="default" r:id="rId9"/>
       <w:pgSz w:w="11906" w:h="16838"/>
       <w:pgMar w:top="1440" w:right="1440" w:bottom="1440" w:left="1440" w:header="708" w:footer="708" w:gutter="0"/>
       <w:cols w:space="708"/>
@@ -2028,6 +2510,226 @@
     </w:sectPr>
   </w:body>
 </w:document>
+</file>
+
+<file path=word/endnotes.xml><?xml version="1.0" encoding="utf-8"?>
+<w:endnotes xmlns:wpc="http://schemas.microsoft.com/office/word/2010/wordprocessingCanvas" xmlns:cx="http://schemas.microsoft.com/office/drawing/2014/chartex" xmlns:cx1="http://schemas.microsoft.com/office/drawing/2015/9/8/chartex" xmlns:cx2="http://schemas.microsoft.com/office/drawing/2015/10/21/chartex" xmlns:cx3="http://schemas.microsoft.com/office/drawing/2016/5/9/chartex" xmlns:cx4="http://schemas.microsoft.com/office/drawing/2016/5/10/chartex" xmlns:cx5="http://schemas.microsoft.com/office/drawing/2016/5/11/chartex" xmlns:cx6="http://schemas.microsoft.com/office/drawing/2016/5/12/chartex" xmlns:cx7="http://schemas.microsoft.com/office/drawing/2016/5/13/chartex" xmlns:cx8="http://schemas.microsoft.com/office/drawing/2016/5/14/chartex" xmlns:mc="http://schemas.openxmlformats.org/markup-compatibility/2006" xmlns:aink="http://schemas.microsoft.com/office/drawing/2016/ink" xmlns:am3d="http://schemas.microsoft.com/office/drawing/2017/model3d" xmlns:o="urn:schemas-microsoft-com:office:office" xmlns:oel="http://schemas.microsoft.com/office/2019/extlst" xmlns:r="http://schemas.openxmlformats.org/officeDocument/2006/relationships" xmlns:m="http://schemas.openxmlformats.org/officeDocument/2006/math" xmlns:v="urn:schemas-microsoft-com:vml" xmlns:wp14="http://schemas.microsoft.com/office/word/2010/wordprocessingDrawing" xmlns:wp="http://schemas.openxmlformats.org/drawingml/2006/wordprocessingDrawing" xmlns:w10="urn:schemas-microsoft-com:office:word" xmlns:w="http://schemas.openxmlformats.org/wordprocessingml/2006/main" xmlns:w14="http://schemas.microsoft.com/office/word/2010/wordml" xmlns:w15="http://schemas.microsoft.com/office/word/2012/wordml" xmlns:w16cex="http://schemas.microsoft.com/office/word/2018/wordml/cex" xmlns:w16cid="http://schemas.microsoft.com/office/word/2016/wordml/cid" xmlns:w16="http://schemas.microsoft.com/office/word/2018/wordml" xmlns:w16sdtdh="http://schemas.microsoft.com/office/word/2020/wordml/sdtdatahash" xmlns:w16se="http://schemas.microsoft.com/office/word/2015/wordml/symex" xmlns:wpg="http://schemas.microsoft.com/office/word/2010/wordprocessingGroup" xmlns:wpi="http://schemas.microsoft.com/office/word/2010/wordprocessingInk" xmlns:wne="http://schemas.microsoft.com/office/word/2006/wordml" xmlns:wps="http://schemas.microsoft.com/office/word/2010/wordprocessingShape" mc:Ignorable="w14 w15 w16se w16cid w16 w16cex w16sdtdh wp14">
+  <w:endnote w:type="separator" w:id="-1">
+    <w:p>
+      <w:pPr>
+        <w:spacing w:after="0" w:line="240" w:lineRule="auto"/>
+      </w:pPr>
+      <w:r>
+        <w:separator/>
+      </w:r>
+    </w:p>
+  </w:endnote>
+  <w:endnote w:type="continuationSeparator" w:id="0">
+    <w:p>
+      <w:pPr>
+        <w:spacing w:after="0" w:line="240" w:lineRule="auto"/>
+      </w:pPr>
+      <w:r>
+        <w:continuationSeparator/>
+      </w:r>
+    </w:p>
+  </w:endnote>
+</w:endnotes>
+</file>
+
+<file path=word/footnotes.xml><?xml version="1.0" encoding="utf-8"?>
+<w:footnotes xmlns:wpc="http://schemas.microsoft.com/office/word/2010/wordprocessingCanvas" xmlns:cx="http://schemas.microsoft.com/office/drawing/2014/chartex" xmlns:cx1="http://schemas.microsoft.com/office/drawing/2015/9/8/chartex" xmlns:cx2="http://schemas.microsoft.com/office/drawing/2015/10/21/chartex" xmlns:cx3="http://schemas.microsoft.com/office/drawing/2016/5/9/chartex" xmlns:cx4="http://schemas.microsoft.com/office/drawing/2016/5/10/chartex" xmlns:cx5="http://schemas.microsoft.com/office/drawing/2016/5/11/chartex" xmlns:cx6="http://schemas.microsoft.com/office/drawing/2016/5/12/chartex" xmlns:cx7="http://schemas.microsoft.com/office/drawing/2016/5/13/chartex" xmlns:cx8="http://schemas.microsoft.com/office/drawing/2016/5/14/chartex" xmlns:mc="http://schemas.openxmlformats.org/markup-compatibility/2006" xmlns:aink="http://schemas.microsoft.com/office/drawing/2016/ink" xmlns:am3d="http://schemas.microsoft.com/office/drawing/2017/model3d" xmlns:o="urn:schemas-microsoft-com:office:office" xmlns:oel="http://schemas.microsoft.com/office/2019/extlst" xmlns:r="http://schemas.openxmlformats.org/officeDocument/2006/relationships" xmlns:m="http://schemas.openxmlformats.org/officeDocument/2006/math" xmlns:v="urn:schemas-microsoft-com:vml" xmlns:wp14="http://schemas.microsoft.com/office/word/2010/wordprocessingDrawing" xmlns:wp="http://schemas.openxmlformats.org/drawingml/2006/wordprocessingDrawing" xmlns:w10="urn:schemas-microsoft-com:office:word" xmlns:w="http://schemas.openxmlformats.org/wordprocessingml/2006/main" xmlns:w14="http://schemas.microsoft.com/office/word/2010/wordml" xmlns:w15="http://schemas.microsoft.com/office/word/2012/wordml" xmlns:w16cex="http://schemas.microsoft.com/office/word/2018/wordml/cex" xmlns:w16cid="http://schemas.microsoft.com/office/word/2016/wordml/cid" xmlns:w16="http://schemas.microsoft.com/office/word/2018/wordml" xmlns:w16sdtdh="http://schemas.microsoft.com/office/word/2020/wordml/sdtdatahash" xmlns:w16se="http://schemas.microsoft.com/office/word/2015/wordml/symex" xmlns:wpg="http://schemas.microsoft.com/office/word/2010/wordprocessingGroup" xmlns:wpi="http://schemas.microsoft.com/office/word/2010/wordprocessingInk" xmlns:wne="http://schemas.microsoft.com/office/word/2006/wordml" xmlns:wps="http://schemas.microsoft.com/office/word/2010/wordprocessingShape" mc:Ignorable="w14 w15 w16se w16cid w16 w16cex w16sdtdh wp14">
+  <w:footnote w:type="separator" w:id="-1">
+    <w:p>
+      <w:pPr>
+        <w:spacing w:after="0" w:line="240" w:lineRule="auto"/>
+      </w:pPr>
+      <w:r>
+        <w:separator/>
+      </w:r>
+    </w:p>
+  </w:footnote>
+  <w:footnote w:type="continuationSeparator" w:id="0">
+    <w:p>
+      <w:pPr>
+        <w:spacing w:after="0" w:line="240" w:lineRule="auto"/>
+      </w:pPr>
+      <w:r>
+        <w:continuationSeparator/>
+      </w:r>
+    </w:p>
+  </w:footnote>
+</w:footnotes>
+</file>
+
+<file path=word/header1.xml><?xml version="1.0" encoding="utf-8"?>
+<w:hdr xmlns:wpc="http://schemas.microsoft.com/office/word/2010/wordprocessingCanvas" xmlns:cx="http://schemas.microsoft.com/office/drawing/2014/chartex" xmlns:cx1="http://schemas.microsoft.com/office/drawing/2015/9/8/chartex" xmlns:cx2="http://schemas.microsoft.com/office/drawing/2015/10/21/chartex" xmlns:cx3="http://schemas.microsoft.com/office/drawing/2016/5/9/chartex" xmlns:cx4="http://schemas.microsoft.com/office/drawing/2016/5/10/chartex" xmlns:cx5="http://schemas.microsoft.com/office/drawing/2016/5/11/chartex" xmlns:cx6="http://schemas.microsoft.com/office/drawing/2016/5/12/chartex" xmlns:cx7="http://schemas.microsoft.com/office/drawing/2016/5/13/chartex" xmlns:cx8="http://schemas.microsoft.com/office/drawing/2016/5/14/chartex" xmlns:mc="http://schemas.openxmlformats.org/markup-compatibility/2006" xmlns:aink="http://schemas.microsoft.com/office/drawing/2016/ink" xmlns:am3d="http://schemas.microsoft.com/office/drawing/2017/model3d" xmlns:o="urn:schemas-microsoft-com:office:office" xmlns:oel="http://schemas.microsoft.com/office/2019/extlst" xmlns:r="http://schemas.openxmlformats.org/officeDocument/2006/relationships" xmlns:m="http://schemas.openxmlformats.org/officeDocument/2006/math" xmlns:v="urn:schemas-microsoft-com:vml" xmlns:wp14="http://schemas.microsoft.com/office/word/2010/wordprocessingDrawing" xmlns:wp="http://schemas.openxmlformats.org/drawingml/2006/wordprocessingDrawing" xmlns:w10="urn:schemas-microsoft-com:office:word" xmlns:w="http://schemas.openxmlformats.org/wordprocessingml/2006/main" xmlns:w14="http://schemas.microsoft.com/office/word/2010/wordml" xmlns:w15="http://schemas.microsoft.com/office/word/2012/wordml" xmlns:w16cex="http://schemas.microsoft.com/office/word/2018/wordml/cex" xmlns:w16cid="http://schemas.microsoft.com/office/word/2016/wordml/cid" xmlns:w16="http://schemas.microsoft.com/office/word/2018/wordml" xmlns:w16sdtdh="http://schemas.microsoft.com/office/word/2020/wordml/sdtdatahash" xmlns:w16se="http://schemas.microsoft.com/office/word/2015/wordml/symex" xmlns:wpg="http://schemas.microsoft.com/office/word/2010/wordprocessingGroup" xmlns:wpi="http://schemas.microsoft.com/office/word/2010/wordprocessingInk" xmlns:wne="http://schemas.microsoft.com/office/word/2006/wordml" xmlns:wps="http://schemas.microsoft.com/office/word/2010/wordprocessingShape" mc:Ignorable="w14 w15 w16se w16cid w16 w16cex w16sdtdh wp14">
+  <w:p>
+    <w:pPr>
+      <w:pBdr>
+        <w:top w:val="nil"/>
+        <w:left w:val="nil"/>
+        <w:bottom w:val="nil"/>
+        <w:right w:val="nil"/>
+        <w:between w:val="nil"/>
+      </w:pBdr>
+      <w:tabs>
+        <w:tab w:val="center" w:pos="4320"/>
+        <w:tab w:val="right" w:pos="8640"/>
+        <w:tab w:val="left" w:pos="3080"/>
+      </w:tabs>
+      <w:rPr>
+        <w:rFonts w:ascii="Arial" w:eastAsia="Times New Roman" w:hAnsi="Arial" w:cs="Arial"/>
+        <w:b/>
+      </w:rPr>
+    </w:pPr>
+    <w:r>
+      <w:rPr>
+        <w:rFonts w:ascii="Arial" w:hAnsi="Arial" w:cs="Arial"/>
+        <w:noProof/>
+      </w:rPr>
+      <w:drawing>
+        <wp:anchor distT="114300" distB="114300" distL="114300" distR="114300" simplePos="0" relativeHeight="251660288" behindDoc="1" locked="0" layoutInCell="1" hidden="0" allowOverlap="1" wp14:anchorId="6A77D869" wp14:editId="1CD80674">
+          <wp:simplePos x="0" y="0"/>
+          <wp:positionH relativeFrom="column">
+            <wp:posOffset>-513080</wp:posOffset>
+          </wp:positionH>
+          <wp:positionV relativeFrom="paragraph">
+            <wp:posOffset>-231775</wp:posOffset>
+          </wp:positionV>
+          <wp:extent cx="895033" cy="895033"/>
+          <wp:effectExtent l="0" t="0" r="0" b="0"/>
+          <wp:wrapNone/>
+          <wp:docPr id="6" name="image2.png" descr="Un dibujo con letras&#10;&#10;El contenido generado por IA puede ser incorrecto."/>
+          <wp:cNvGraphicFramePr/>
+          <a:graphic xmlns:a="http://schemas.openxmlformats.org/drawingml/2006/main">
+            <a:graphicData uri="http://schemas.openxmlformats.org/drawingml/2006/picture">
+              <pic:pic xmlns:pic="http://schemas.openxmlformats.org/drawingml/2006/picture">
+                <pic:nvPicPr>
+                  <pic:cNvPr id="6" name="image2.png" descr="Un dibujo con letras&#10;&#10;El contenido generado por IA puede ser incorrecto."/>
+                  <pic:cNvPicPr preferRelativeResize="0"/>
+                </pic:nvPicPr>
+                <pic:blipFill>
+                  <a:blip r:embed="rId1"/>
+                  <a:srcRect/>
+                  <a:stretch>
+                    <a:fillRect/>
+                  </a:stretch>
+                </pic:blipFill>
+                <pic:spPr>
+                  <a:xfrm>
+                    <a:off x="0" y="0"/>
+                    <a:ext cx="895033" cy="895033"/>
+                  </a:xfrm>
+                  <a:prstGeom prst="rect">
+                    <a:avLst/>
+                  </a:prstGeom>
+                  <a:ln/>
+                </pic:spPr>
+              </pic:pic>
+            </a:graphicData>
+          </a:graphic>
+        </wp:anchor>
+      </w:drawing>
+    </w:r>
+    <w:r>
+      <w:rPr>
+        <w:rFonts w:ascii="Arial" w:hAnsi="Arial" w:cs="Arial"/>
+        <w:noProof/>
+      </w:rPr>
+      <w:drawing>
+        <wp:anchor distT="114300" distB="114300" distL="114300" distR="114300" simplePos="0" relativeHeight="251659264" behindDoc="1" locked="0" layoutInCell="1" hidden="0" allowOverlap="1" wp14:anchorId="605652DF" wp14:editId="11B1F725">
+          <wp:simplePos x="0" y="0"/>
+          <wp:positionH relativeFrom="column">
+            <wp:posOffset>5350510</wp:posOffset>
+          </wp:positionH>
+          <wp:positionV relativeFrom="paragraph">
+            <wp:posOffset>-204470</wp:posOffset>
+          </wp:positionV>
+          <wp:extent cx="812482" cy="808823"/>
+          <wp:effectExtent l="0" t="0" r="0" b="0"/>
+          <wp:wrapNone/>
+          <wp:docPr id="5" name="image1.png" descr="Imagen que contiene Círculo&#10;&#10;El contenido generado por IA puede ser incorrecto."/>
+          <wp:cNvGraphicFramePr/>
+          <a:graphic xmlns:a="http://schemas.openxmlformats.org/drawingml/2006/main">
+            <a:graphicData uri="http://schemas.openxmlformats.org/drawingml/2006/picture">
+              <pic:pic xmlns:pic="http://schemas.openxmlformats.org/drawingml/2006/picture">
+                <pic:nvPicPr>
+                  <pic:cNvPr id="5" name="image1.png" descr="Imagen que contiene Círculo&#10;&#10;El contenido generado por IA puede ser incorrecto."/>
+                  <pic:cNvPicPr preferRelativeResize="0"/>
+                </pic:nvPicPr>
+                <pic:blipFill>
+                  <a:blip r:embed="rId2"/>
+                  <a:srcRect/>
+                  <a:stretch>
+                    <a:fillRect/>
+                  </a:stretch>
+                </pic:blipFill>
+                <pic:spPr>
+                  <a:xfrm>
+                    <a:off x="0" y="0"/>
+                    <a:ext cx="812482" cy="808823"/>
+                  </a:xfrm>
+                  <a:prstGeom prst="rect">
+                    <a:avLst/>
+                  </a:prstGeom>
+                  <a:ln/>
+                </pic:spPr>
+              </pic:pic>
+            </a:graphicData>
+          </a:graphic>
+        </wp:anchor>
+      </w:drawing>
+    </w:r>
+    <w:r>
+      <w:rPr>
+        <w:rFonts w:ascii="Arial" w:eastAsia="Times New Roman" w:hAnsi="Arial" w:cs="Arial"/>
+        <w:b/>
+      </w:rPr>
+      <w:t xml:space="preserve">                             </w:t>
+    </w:r>
+    <w:r>
+      <w:rPr>
+        <w:rFonts w:ascii="Arial" w:eastAsia="Times New Roman" w:hAnsi="Arial" w:cs="Arial"/>
+        <w:b/>
+      </w:rPr>
+      <w:t>UNIVERSIDAD TECNOLÓGICA DE PANAMÁ</w:t>
+    </w:r>
+  </w:p>
+  <w:p>
+    <w:pPr>
+      <w:tabs>
+        <w:tab w:val="center" w:pos="4320"/>
+        <w:tab w:val="right" w:pos="8640"/>
+        <w:tab w:val="left" w:pos="3080"/>
+      </w:tabs>
+      <w:spacing w:before="240" w:after="240"/>
+      <w:rPr>
+        <w:rFonts w:ascii="Arial" w:eastAsia="Times New Roman" w:hAnsi="Arial" w:cs="Arial"/>
+        <w:b/>
+      </w:rPr>
+    </w:pPr>
+    <w:r>
+      <w:rPr>
+        <w:rFonts w:ascii="Arial" w:eastAsia="Times New Roman" w:hAnsi="Arial" w:cs="Arial"/>
+        <w:b/>
+      </w:rPr>
+      <w:t xml:space="preserve">             </w:t>
+    </w:r>
+    <w:r>
+      <w:rPr>
+        <w:rFonts w:ascii="Arial" w:eastAsia="Times New Roman" w:hAnsi="Arial" w:cs="Arial"/>
+        <w:b/>
+      </w:rPr>
+      <w:t>FACULTAD DE INGENIERÍA DE SISTEMAS COMPUTACIONALES</w:t>
+    </w:r>
+  </w:p>
+  <w:p>
+    <w:pPr>
+      <w:pStyle w:val="Encabezado"/>
+    </w:pPr>
+  </w:p>
+</w:hdr>
 </file>
 
 <file path=word/styles.xml><?xml version="1.0" encoding="utf-8"?>
@@ -2988,6 +3690,50 @@
       <w:shd w:val="clear" w:color="auto" w:fill="E1DFDD"/>
     </w:rPr>
   </w:style>
+  <w:style w:type="paragraph" w:styleId="Encabezado">
+    <w:name w:val="header"/>
+    <w:basedOn w:val="Normal"/>
+    <w:link w:val="EncabezadoCar"/>
+    <w:uiPriority w:val="99"/>
+    <w:unhideWhenUsed/>
+    <w:rsid w:val="00676E2B"/>
+    <w:pPr>
+      <w:tabs>
+        <w:tab w:val="center" w:pos="4513"/>
+        <w:tab w:val="right" w:pos="9026"/>
+      </w:tabs>
+      <w:spacing w:after="0" w:line="240" w:lineRule="auto"/>
+    </w:pPr>
+  </w:style>
+  <w:style w:type="character" w:customStyle="1" w:styleId="EncabezadoCar">
+    <w:name w:val="Encabezado Car"/>
+    <w:basedOn w:val="Fuentedeprrafopredeter"/>
+    <w:link w:val="Encabezado"/>
+    <w:uiPriority w:val="99"/>
+    <w:rsid w:val="00676E2B"/>
+  </w:style>
+  <w:style w:type="paragraph" w:styleId="Piedepgina">
+    <w:name w:val="footer"/>
+    <w:basedOn w:val="Normal"/>
+    <w:link w:val="PiedepginaCar"/>
+    <w:uiPriority w:val="99"/>
+    <w:unhideWhenUsed/>
+    <w:rsid w:val="00676E2B"/>
+    <w:pPr>
+      <w:tabs>
+        <w:tab w:val="center" w:pos="4513"/>
+        <w:tab w:val="right" w:pos="9026"/>
+      </w:tabs>
+      <w:spacing w:after="0" w:line="240" w:lineRule="auto"/>
+    </w:pPr>
+  </w:style>
+  <w:style w:type="character" w:customStyle="1" w:styleId="PiedepginaCar">
+    <w:name w:val="Pie de página Car"/>
+    <w:basedOn w:val="Fuentedeprrafopredeter"/>
+    <w:link w:val="Piedepgina"/>
+    <w:uiPriority w:val="99"/>
+    <w:rsid w:val="00676E2B"/>
+  </w:style>
 </w:styles>
 </file>
 

</xml_diff>